<commit_message>
Add ROI analysis by campaign and banner size
</commit_message>
<xml_diff>
--- a/Online_Ads_DS/Problem Statement & Data Description.docx
+++ b/Online_Ads_DS/Problem Statement & Data Description.docx
@@ -1,6 +1,6 @@
 
 <file path=word/document.xml><?xml version="1.0" encoding="utf-8"?>
-<w:document xmlns:wpc="http://schemas.microsoft.com/office/word/2010/wordprocessingCanvas" xmlns:cx="http://schemas.microsoft.com/office/drawing/2014/chartex" xmlns:mc="http://schemas.openxmlformats.org/markup-compatibility/2006" xmlns:o="urn:schemas-microsoft-com:office:office" xmlns:r="http://schemas.openxmlformats.org/officeDocument/2006/relationships" xmlns:m="http://schemas.openxmlformats.org/officeDocument/2006/math" xmlns:v="urn:schemas-microsoft-com:vml" xmlns:wp14="http://schemas.microsoft.com/office/word/2010/wordprocessingDrawing" xmlns:wp="http://schemas.openxmlformats.org/drawingml/2006/wordprocessingDrawing" xmlns:w10="urn:schemas-microsoft-com:office:word" xmlns:w="http://schemas.openxmlformats.org/wordprocessingml/2006/main" xmlns:w14="http://schemas.microsoft.com/office/word/2010/wordml" xmlns:w15="http://schemas.microsoft.com/office/word/2012/wordml" xmlns:w16se="http://schemas.microsoft.com/office/word/2015/wordml/symex" xmlns:wpg="http://schemas.microsoft.com/office/word/2010/wordprocessingGroup" xmlns:wpi="http://schemas.microsoft.com/office/word/2010/wordprocessingInk" xmlns:wne="http://schemas.microsoft.com/office/word/2006/wordml" xmlns:wps="http://schemas.microsoft.com/office/word/2010/wordprocessingShape" mc:Ignorable="w14 w15 w16se wp14">
+<w:document xmlns:wpc="http://schemas.microsoft.com/office/word/2010/wordprocessingCanvas" xmlns:cx="http://schemas.microsoft.com/office/drawing/2014/chartex" xmlns:cx1="http://schemas.microsoft.com/office/drawing/2015/9/8/chartex" xmlns:cx2="http://schemas.microsoft.com/office/drawing/2015/10/21/chartex" xmlns:cx3="http://schemas.microsoft.com/office/drawing/2016/5/9/chartex" xmlns:cx4="http://schemas.microsoft.com/office/drawing/2016/5/10/chartex" xmlns:cx5="http://schemas.microsoft.com/office/drawing/2016/5/11/chartex" xmlns:cx6="http://schemas.microsoft.com/office/drawing/2016/5/12/chartex" xmlns:cx7="http://schemas.microsoft.com/office/drawing/2016/5/13/chartex" xmlns:cx8="http://schemas.microsoft.com/office/drawing/2016/5/14/chartex" xmlns:mc="http://schemas.openxmlformats.org/markup-compatibility/2006" xmlns:aink="http://schemas.microsoft.com/office/drawing/2016/ink" xmlns:am3d="http://schemas.microsoft.com/office/drawing/2017/model3d" xmlns:o="urn:schemas-microsoft-com:office:office" xmlns:oel="http://schemas.microsoft.com/office/2019/extlst" xmlns:r="http://schemas.openxmlformats.org/officeDocument/2006/relationships" xmlns:m="http://schemas.openxmlformats.org/officeDocument/2006/math" xmlns:v="urn:schemas-microsoft-com:vml" xmlns:wp14="http://schemas.microsoft.com/office/word/2010/wordprocessingDrawing" xmlns:wp="http://schemas.openxmlformats.org/drawingml/2006/wordprocessingDrawing" xmlns:w10="urn:schemas-microsoft-com:office:word" xmlns:w="http://schemas.openxmlformats.org/wordprocessingml/2006/main" xmlns:w14="http://schemas.microsoft.com/office/word/2010/wordml" xmlns:w15="http://schemas.microsoft.com/office/word/2012/wordml" xmlns:w16cex="http://schemas.microsoft.com/office/word/2018/wordml/cex" xmlns:w16cid="http://schemas.microsoft.com/office/word/2016/wordml/cid" xmlns:w16="http://schemas.microsoft.com/office/word/2018/wordml" xmlns:w16du="http://schemas.microsoft.com/office/word/2023/wordml/word16du" xmlns:w16sdtdh="http://schemas.microsoft.com/office/word/2020/wordml/sdtdatahash" xmlns:w16sdtfl="http://schemas.microsoft.com/office/word/2024/wordml/sdtformatlock" xmlns:w16se="http://schemas.microsoft.com/office/word/2015/wordml/symex" xmlns:wpg="http://schemas.microsoft.com/office/word/2010/wordprocessingGroup" xmlns:wpi="http://schemas.microsoft.com/office/word/2010/wordprocessingInk" xmlns:wne="http://schemas.microsoft.com/office/word/2006/wordml" xmlns:wps="http://schemas.microsoft.com/office/word/2010/wordprocessingShape" mc:Ignorable="w14 w15 w16se w16cid w16 w16cex w16sdtdh w16sdtfl w16du wp14">
   <w:body>
     <w:p>
       <w:pPr>
@@ -229,8 +229,14 @@
           <w:ilvl w:val="0"/>
           <w:numId w:val="1"/>
         </w:numPr>
-      </w:pPr>
-      <w:r>
+        <w:rPr>
+          <w:highlight w:val="yellow"/>
+        </w:rPr>
+      </w:pPr>
+      <w:r>
+        <w:rPr>
+          <w:highlight w:val="yellow"/>
+        </w:rPr>
         <w:t>What is the overall trend in user engagement throughout the campaign period?</w:t>
       </w:r>
     </w:p>
@@ -241,8 +247,14 @@
           <w:ilvl w:val="0"/>
           <w:numId w:val="1"/>
         </w:numPr>
-      </w:pPr>
-      <w:r>
+        <w:rPr>
+          <w:highlight w:val="yellow"/>
+        </w:rPr>
+      </w:pPr>
+      <w:r>
+        <w:rPr>
+          <w:highlight w:val="yellow"/>
+        </w:rPr>
         <w:t>How does the size of the ad (banner) impact the number of clicks generated?</w:t>
       </w:r>
     </w:p>
@@ -253,8 +265,14 @@
           <w:ilvl w:val="0"/>
           <w:numId w:val="1"/>
         </w:numPr>
-      </w:pPr>
-      <w:r>
+        <w:rPr>
+          <w:highlight w:val="yellow"/>
+        </w:rPr>
+      </w:pPr>
+      <w:r>
+        <w:rPr>
+          <w:highlight w:val="yellow"/>
+        </w:rPr>
         <w:t>Which publisher spaces (placements) yielded the highest number of displays and clicks?</w:t>
       </w:r>
     </w:p>
@@ -265,8 +283,14 @@
           <w:ilvl w:val="0"/>
           <w:numId w:val="1"/>
         </w:numPr>
-      </w:pPr>
-      <w:r>
+        <w:rPr>
+          <w:highlight w:val="yellow"/>
+        </w:rPr>
+      </w:pPr>
+      <w:r>
+        <w:rPr>
+          <w:highlight w:val="yellow"/>
+        </w:rPr>
         <w:t>Is there a correlation between the cost of serving ads and the revenue generated from clicks?</w:t>
       </w:r>
     </w:p>
@@ -277,8 +301,14 @@
           <w:ilvl w:val="0"/>
           <w:numId w:val="1"/>
         </w:numPr>
-      </w:pPr>
-      <w:r>
+        <w:rPr>
+          <w:highlight w:val="yellow"/>
+        </w:rPr>
+      </w:pPr>
+      <w:r>
+        <w:rPr>
+          <w:highlight w:val="yellow"/>
+        </w:rPr>
         <w:t>What is the average revenue generated per click for Company X during the campaign period?</w:t>
       </w:r>
     </w:p>
@@ -289,8 +319,14 @@
           <w:ilvl w:val="0"/>
           <w:numId w:val="1"/>
         </w:numPr>
-      </w:pPr>
-      <w:r>
+        <w:rPr>
+          <w:highlight w:val="yellow"/>
+        </w:rPr>
+      </w:pPr>
+      <w:r>
+        <w:rPr>
+          <w:highlight w:val="yellow"/>
+        </w:rPr>
         <w:t>Which campaigns had the highest post-click conversion rates?</w:t>
       </w:r>
     </w:p>
@@ -301,8 +337,14 @@
           <w:ilvl w:val="0"/>
           <w:numId w:val="1"/>
         </w:numPr>
-      </w:pPr>
-      <w:r>
+        <w:rPr>
+          <w:highlight w:val="yellow"/>
+        </w:rPr>
+      </w:pPr>
+      <w:r>
+        <w:rPr>
+          <w:highlight w:val="yellow"/>
+        </w:rPr>
         <w:t>Are there any specific trends or patterns in post-click sales amounts over time?</w:t>
       </w:r>
     </w:p>
@@ -313,8 +355,14 @@
           <w:ilvl w:val="0"/>
           <w:numId w:val="1"/>
         </w:numPr>
-      </w:pPr>
-      <w:r>
+        <w:rPr>
+          <w:highlight w:val="yellow"/>
+        </w:rPr>
+      </w:pPr>
+      <w:r>
+        <w:rPr>
+          <w:highlight w:val="yellow"/>
+        </w:rPr>
         <w:t>How does the level of user engagement vary across different banner sizes?</w:t>
       </w:r>
     </w:p>
@@ -325,8 +373,14 @@
           <w:ilvl w:val="0"/>
           <w:numId w:val="1"/>
         </w:numPr>
-      </w:pPr>
-      <w:r>
+        <w:rPr>
+          <w:highlight w:val="yellow"/>
+        </w:rPr>
+      </w:pPr>
+      <w:r>
+        <w:rPr>
+          <w:highlight w:val="yellow"/>
+        </w:rPr>
         <w:t>Which placement types result in the highest post-click conversion rates?</w:t>
       </w:r>
     </w:p>
@@ -337,8 +391,14 @@
           <w:ilvl w:val="0"/>
           <w:numId w:val="1"/>
         </w:numPr>
-      </w:pPr>
-      <w:r>
+        <w:rPr>
+          <w:highlight w:val="yellow"/>
+        </w:rPr>
+      </w:pPr>
+      <w:r>
+        <w:rPr>
+          <w:highlight w:val="yellow"/>
+        </w:rPr>
         <w:t>Can we identify any seasonal patterns or fluctuations in displays and clicks throughout the campaign period?</w:t>
       </w:r>
     </w:p>
@@ -349,8 +409,14 @@
           <w:ilvl w:val="0"/>
           <w:numId w:val="1"/>
         </w:numPr>
-      </w:pPr>
-      <w:r>
+        <w:rPr>
+          <w:highlight w:val="yellow"/>
+        </w:rPr>
+      </w:pPr>
+      <w:r>
+        <w:rPr>
+          <w:highlight w:val="yellow"/>
+        </w:rPr>
         <w:t>Is there a correlation between user engagement levels and the revenue generated?</w:t>
       </w:r>
     </w:p>
@@ -361,8 +427,14 @@
           <w:ilvl w:val="0"/>
           <w:numId w:val="1"/>
         </w:numPr>
-      </w:pPr>
-      <w:r>
+        <w:rPr>
+          <w:highlight w:val="yellow"/>
+        </w:rPr>
+      </w:pPr>
+      <w:r>
+        <w:rPr>
+          <w:highlight w:val="yellow"/>
+        </w:rPr>
         <w:t>Are there any outliers in terms of cost, clicks, or revenue that warrant further investigation?</w:t>
       </w:r>
     </w:p>
@@ -373,8 +445,14 @@
           <w:ilvl w:val="0"/>
           <w:numId w:val="1"/>
         </w:numPr>
-      </w:pPr>
-      <w:r>
+        <w:rPr>
+          <w:highlight w:val="yellow"/>
+        </w:rPr>
+      </w:pPr>
+      <w:r>
+        <w:rPr>
+          <w:highlight w:val="yellow"/>
+        </w:rPr>
         <w:t>How does the effectiveness of campaigns vary based on the size of the ad and placement type?</w:t>
       </w:r>
     </w:p>
@@ -470,8 +548,6 @@
       <w:r>
         <w:t xml:space="preserve"> in terms of post-click conversions?</w:t>
       </w:r>
-      <w:bookmarkStart w:id="0" w:name="_GoBack"/>
-      <w:bookmarkEnd w:id="0"/>
     </w:p>
     <w:sectPr>
       <w:pgSz w:w="12240" w:h="15840"/>
@@ -484,7 +560,7 @@
 </file>
 
 <file path=word/numbering.xml><?xml version="1.0" encoding="utf-8"?>
-<w:numbering xmlns:wpc="http://schemas.microsoft.com/office/word/2010/wordprocessingCanvas" xmlns:cx="http://schemas.microsoft.com/office/drawing/2014/chartex" xmlns:mc="http://schemas.openxmlformats.org/markup-compatibility/2006" xmlns:o="urn:schemas-microsoft-com:office:office" xmlns:r="http://schemas.openxmlformats.org/officeDocument/2006/relationships" xmlns:m="http://schemas.openxmlformats.org/officeDocument/2006/math" xmlns:v="urn:schemas-microsoft-com:vml" xmlns:wp14="http://schemas.microsoft.com/office/word/2010/wordprocessingDrawing" xmlns:wp="http://schemas.openxmlformats.org/drawingml/2006/wordprocessingDrawing" xmlns:w10="urn:schemas-microsoft-com:office:word" xmlns:w="http://schemas.openxmlformats.org/wordprocessingml/2006/main" xmlns:w14="http://schemas.microsoft.com/office/word/2010/wordml" xmlns:w15="http://schemas.microsoft.com/office/word/2012/wordml" xmlns:w16se="http://schemas.microsoft.com/office/word/2015/wordml/symex" xmlns:wpg="http://schemas.microsoft.com/office/word/2010/wordprocessingGroup" xmlns:wpi="http://schemas.microsoft.com/office/word/2010/wordprocessingInk" xmlns:wne="http://schemas.microsoft.com/office/word/2006/wordml" xmlns:wps="http://schemas.microsoft.com/office/word/2010/wordprocessingShape" mc:Ignorable="w14 w15 w16se wp14">
+<w:numbering xmlns:wpc="http://schemas.microsoft.com/office/word/2010/wordprocessingCanvas" xmlns:cx="http://schemas.microsoft.com/office/drawing/2014/chartex" xmlns:cx1="http://schemas.microsoft.com/office/drawing/2015/9/8/chartex" xmlns:cx2="http://schemas.microsoft.com/office/drawing/2015/10/21/chartex" xmlns:cx3="http://schemas.microsoft.com/office/drawing/2016/5/9/chartex" xmlns:cx4="http://schemas.microsoft.com/office/drawing/2016/5/10/chartex" xmlns:cx5="http://schemas.microsoft.com/office/drawing/2016/5/11/chartex" xmlns:cx6="http://schemas.microsoft.com/office/drawing/2016/5/12/chartex" xmlns:cx7="http://schemas.microsoft.com/office/drawing/2016/5/13/chartex" xmlns:cx8="http://schemas.microsoft.com/office/drawing/2016/5/14/chartex" xmlns:mc="http://schemas.openxmlformats.org/markup-compatibility/2006" xmlns:aink="http://schemas.microsoft.com/office/drawing/2016/ink" xmlns:am3d="http://schemas.microsoft.com/office/drawing/2017/model3d" xmlns:o="urn:schemas-microsoft-com:office:office" xmlns:oel="http://schemas.microsoft.com/office/2019/extlst" xmlns:r="http://schemas.openxmlformats.org/officeDocument/2006/relationships" xmlns:m="http://schemas.openxmlformats.org/officeDocument/2006/math" xmlns:v="urn:schemas-microsoft-com:vml" xmlns:wp14="http://schemas.microsoft.com/office/word/2010/wordprocessingDrawing" xmlns:wp="http://schemas.openxmlformats.org/drawingml/2006/wordprocessingDrawing" xmlns:w10="urn:schemas-microsoft-com:office:word" xmlns:w="http://schemas.openxmlformats.org/wordprocessingml/2006/main" xmlns:w14="http://schemas.microsoft.com/office/word/2010/wordml" xmlns:w15="http://schemas.microsoft.com/office/word/2012/wordml" xmlns:w16cex="http://schemas.microsoft.com/office/word/2018/wordml/cex" xmlns:w16cid="http://schemas.microsoft.com/office/word/2016/wordml/cid" xmlns:w16="http://schemas.microsoft.com/office/word/2018/wordml" xmlns:w16du="http://schemas.microsoft.com/office/word/2023/wordml/word16du" xmlns:w16sdtdh="http://schemas.microsoft.com/office/word/2020/wordml/sdtdatahash" xmlns:w16sdtfl="http://schemas.microsoft.com/office/word/2024/wordml/sdtformatlock" xmlns:w16se="http://schemas.microsoft.com/office/word/2015/wordml/symex" xmlns:wpg="http://schemas.microsoft.com/office/word/2010/wordprocessingGroup" xmlns:wpi="http://schemas.microsoft.com/office/word/2010/wordprocessingInk" xmlns:wne="http://schemas.microsoft.com/office/word/2006/wordml" xmlns:wps="http://schemas.microsoft.com/office/word/2010/wordprocessingShape" mc:Ignorable="w14 w15 w16se w16cid w16 w16cex w16sdtdh w16sdtfl w16du wp14">
   <w:abstractNum w:abstractNumId="0" w15:restartNumberingAfterBreak="0">
     <w:nsid w:val="0A4D52FC"/>
     <w:multiLevelType w:val="hybridMultilevel"/>
@@ -598,14 +674,14 @@
       </w:rPr>
     </w:lvl>
   </w:abstractNum>
-  <w:num w:numId="1">
+  <w:num w:numId="1" w16cid:durableId="2086146427">
     <w:abstractNumId w:val="0"/>
   </w:num>
 </w:numbering>
 </file>
 
 <file path=word/styles.xml><?xml version="1.0" encoding="utf-8"?>
-<w:styles xmlns:mc="http://schemas.openxmlformats.org/markup-compatibility/2006" xmlns:r="http://schemas.openxmlformats.org/officeDocument/2006/relationships" xmlns:w="http://schemas.openxmlformats.org/wordprocessingml/2006/main" xmlns:w14="http://schemas.microsoft.com/office/word/2010/wordml" xmlns:w15="http://schemas.microsoft.com/office/word/2012/wordml" xmlns:w16se="http://schemas.microsoft.com/office/word/2015/wordml/symex" mc:Ignorable="w14 w15 w16se">
+<w:styles xmlns:mc="http://schemas.openxmlformats.org/markup-compatibility/2006" xmlns:r="http://schemas.openxmlformats.org/officeDocument/2006/relationships" xmlns:w="http://schemas.openxmlformats.org/wordprocessingml/2006/main" xmlns:w14="http://schemas.microsoft.com/office/word/2010/wordml" xmlns:w15="http://schemas.microsoft.com/office/word/2012/wordml" xmlns:w16cex="http://schemas.microsoft.com/office/word/2018/wordml/cex" xmlns:w16cid="http://schemas.microsoft.com/office/word/2016/wordml/cid" xmlns:w16="http://schemas.microsoft.com/office/word/2018/wordml" xmlns:w16du="http://schemas.microsoft.com/office/word/2023/wordml/word16du" xmlns:w16sdtdh="http://schemas.microsoft.com/office/word/2020/wordml/sdtdatahash" xmlns:w16sdtfl="http://schemas.microsoft.com/office/word/2024/wordml/sdtformatlock" xmlns:w16se="http://schemas.microsoft.com/office/word/2015/wordml/symex" mc:Ignorable="w14 w15 w16se w16cid w16 w16cex w16sdtdh w16sdtfl w16du">
   <w:docDefaults>
     <w:rPrDefault>
       <w:rPr>
@@ -621,7 +697,7 @@
       </w:pPr>
     </w:pPrDefault>
   </w:docDefaults>
-  <w:latentStyles w:defLockedState="0" w:defUIPriority="99" w:defSemiHidden="0" w:defUnhideWhenUsed="0" w:defQFormat="0" w:count="371">
+  <w:latentStyles w:defLockedState="0" w:defUIPriority="99" w:defSemiHidden="0" w:defUnhideWhenUsed="0" w:defQFormat="0" w:count="376">
     <w:lsdException w:name="Normal" w:uiPriority="0" w:qFormat="1"/>
     <w:lsdException w:name="heading 1" w:uiPriority="9" w:qFormat="1"/>
     <w:lsdException w:name="heading 2" w:semiHidden="1" w:uiPriority="9" w:unhideWhenUsed="1" w:qFormat="1"/>
@@ -993,6 +1069,11 @@
     <w:lsdException w:name="List Table 5 Dark Accent 6" w:uiPriority="50"/>
     <w:lsdException w:name="List Table 6 Colorful Accent 6" w:uiPriority="51"/>
     <w:lsdException w:name="List Table 7 Colorful Accent 6" w:uiPriority="52"/>
+    <w:lsdException w:name="Mention" w:semiHidden="1" w:unhideWhenUsed="1"/>
+    <w:lsdException w:name="Smart Hyperlink" w:semiHidden="1" w:unhideWhenUsed="1"/>
+    <w:lsdException w:name="Hashtag" w:semiHidden="1" w:unhideWhenUsed="1"/>
+    <w:lsdException w:name="Unresolved Mention" w:semiHidden="1" w:unhideWhenUsed="1"/>
+    <w:lsdException w:name="Smart Link" w:semiHidden="1" w:unhideWhenUsed="1"/>
   </w:latentStyles>
   <w:style w:type="paragraph" w:default="1" w:styleId="Normal">
     <w:name w:val="Normal"/>

</xml_diff>

<commit_message>
Add post-click-conversions by placement type
</commit_message>
<xml_diff>
--- a/Online_Ads_DS/Problem Statement & Data Description.docx
+++ b/Online_Ads_DS/Problem Statement & Data Description.docx
@@ -463,8 +463,14 @@
           <w:ilvl w:val="0"/>
           <w:numId w:val="1"/>
         </w:numPr>
-      </w:pPr>
-      <w:r>
+        <w:rPr>
+          <w:highlight w:val="yellow"/>
+        </w:rPr>
+      </w:pPr>
+      <w:r>
+        <w:rPr>
+          <w:highlight w:val="yellow"/>
+        </w:rPr>
         <w:t>Are there any specific campaigns or banner sizes that consistently outperform others in terms of ROI?</w:t>
       </w:r>
     </w:p>

</xml_diff>

<commit_message>
Add engagement analysis across weekdays and weekends
</commit_message>
<xml_diff>
--- a/Online_Ads_DS/Problem Statement & Data Description.docx
+++ b/Online_Ads_DS/Problem Statement & Data Description.docx
@@ -481,8 +481,14 @@
           <w:ilvl w:val="0"/>
           <w:numId w:val="1"/>
         </w:numPr>
-      </w:pPr>
-      <w:r>
+        <w:rPr>
+          <w:highlight w:val="yellow"/>
+        </w:rPr>
+      </w:pPr>
+      <w:r>
+        <w:rPr>
+          <w:highlight w:val="yellow"/>
+        </w:rPr>
         <w:t>What is the distribution of post-click conversions across different placement types?</w:t>
       </w:r>
     </w:p>

</xml_diff>

<commit_message>
Add post click conversion vs user engagement campaign wise
</commit_message>
<xml_diff>
--- a/Online_Ads_DS/Problem Statement & Data Description.docx
+++ b/Online_Ads_DS/Problem Statement & Data Description.docx
@@ -499,8 +499,14 @@
           <w:ilvl w:val="0"/>
           <w:numId w:val="1"/>
         </w:numPr>
-      </w:pPr>
-      <w:r>
+        <w:rPr>
+          <w:highlight w:val="yellow"/>
+        </w:rPr>
+      </w:pPr>
+      <w:r>
+        <w:rPr>
+          <w:highlight w:val="yellow"/>
+        </w:rPr>
         <w:t>Are there any noticeable differences in user engagement levels between weekdays and weekends?</w:t>
       </w:r>
     </w:p>
@@ -511,8 +517,14 @@
           <w:ilvl w:val="0"/>
           <w:numId w:val="1"/>
         </w:numPr>
-      </w:pPr>
-      <w:r>
+        <w:rPr>
+          <w:highlight w:val="yellow"/>
+        </w:rPr>
+      </w:pPr>
+      <w:r>
+        <w:rPr>
+          <w:highlight w:val="yellow"/>
+        </w:rPr>
         <w:t>How does the cost per click (CPC) vary across different campaigns and banner sizes?</w:t>
       </w:r>
     </w:p>
@@ -523,8 +535,14 @@
           <w:ilvl w:val="0"/>
           <w:numId w:val="1"/>
         </w:numPr>
-      </w:pPr>
-      <w:r>
+        <w:rPr>
+          <w:highlight w:val="yellow"/>
+        </w:rPr>
+      </w:pPr>
+      <w:r>
+        <w:rPr>
+          <w:highlight w:val="yellow"/>
+        </w:rPr>
         <w:t>Are there any campaigns or placements that are particularly cost-effective in terms of generating post-click conversions?</w:t>
       </w:r>
     </w:p>
@@ -535,8 +553,14 @@
           <w:ilvl w:val="0"/>
           <w:numId w:val="1"/>
         </w:numPr>
-      </w:pPr>
-      <w:r>
+        <w:rPr>
+          <w:highlight w:val="yellow"/>
+        </w:rPr>
+      </w:pPr>
+      <w:r>
+        <w:rPr>
+          <w:highlight w:val="yellow"/>
+        </w:rPr>
         <w:t>Can we identify any trends or patterns in post-click conversion rates based on the day of the week?</w:t>
       </w:r>
     </w:p>
@@ -547,17 +571,32 @@
           <w:ilvl w:val="0"/>
           <w:numId w:val="1"/>
         </w:numPr>
-      </w:pPr>
-      <w:r>
+        <w:rPr>
+          <w:highlight w:val="yellow"/>
+        </w:rPr>
+      </w:pPr>
+      <w:r>
+        <w:rPr>
+          <w:highlight w:val="yellow"/>
+        </w:rPr>
         <w:t>How does the effec</w:t>
       </w:r>
       <w:r>
+        <w:rPr>
+          <w:highlight w:val="yellow"/>
+        </w:rPr>
         <w:t xml:space="preserve">tiveness of campaigns vary throughout different user engagement </w:t>
       </w:r>
       <w:r>
+        <w:rPr>
+          <w:highlight w:val="yellow"/>
+        </w:rPr>
         <w:t>types</w:t>
       </w:r>
       <w:r>
+        <w:rPr>
+          <w:highlight w:val="yellow"/>
+        </w:rPr>
         <w:t xml:space="preserve"> in terms of post-click conversions?</w:t>
       </w:r>
     </w:p>

</xml_diff>